<commit_message>
Added new function, corrected previous ones
</commit_message>
<xml_diff>
--- a/src/files/output.docx
+++ b/src/files/output.docx
@@ -134,18 +134,51 @@
           </w:tcPr>
           <w:p>
             <w:pPr>
+              <w:spacing w:line="252" w:lineRule="auto"/>
+              <w:rPr>
+                <w:rFonts w:eastAsia="Calibri" w:cs="Calibri"/>
+                <w:sz w:val="24"/>
+                <w:szCs w:val="24"/>
+                <w:u w:val="single"/>
+              </w:rPr>
+            </w:pPr>
+          </w:p>
+          <w:p>
+            <w:pPr>
+              <w:spacing w:line="252" w:lineRule="auto"/>
               <w:jc w:val="center"/>
-            </w:pPr>
-            <w:r>
-              <w:rPr>
-                <w:b/>
-                <w:sz w:val="24"/>
+              <w:rPr>
+                <w:rFonts w:eastAsia="Calibri" w:cs="Calibri"/>
+                <w:b/>
+                <w:bCs/>
+                <w:sz w:val="24"/>
+                <w:szCs w:val="24"/>
                 <w:u w:val="single"/>
               </w:rPr>
-              <w:br/>
-              <w:t>P1 [INC00XXX] Incident Update Notification</w:t>
-              <w:br/>
-            </w:r>
+            </w:pPr>
+            <w:r>
+              <w:rPr>
+                <w:rFonts w:eastAsia="Calibri" w:cs="Calibri"/>
+                <w:b/>
+                <w:bCs/>
+                <w:sz w:val="24"/>
+                <w:szCs w:val="24"/>
+                <w:u w:val="single"/>
+              </w:rPr>
+              <w:t>P1 [INC00XXX] Incident Initial Notification</w:t>
+            </w:r>
+          </w:p>
+          <w:p>
+            <w:pPr>
+              <w:spacing w:line="252" w:lineRule="auto"/>
+              <w:ind w:left="3304" w:firstLine="720"/>
+              <w:rPr>
+                <w:rFonts w:eastAsia="Calibri" w:cs="Calibri"/>
+                <w:color w:val="1F497D"/>
+                <w:sz w:val="24"/>
+                <w:szCs w:val="24"/>
+              </w:rPr>
+            </w:pPr>
           </w:p>
         </w:tc>
       </w:tr>
@@ -171,7 +204,6 @@
             </w:tcMar>
             <w:vAlign w:val="center"/>
             <w:hideMark/>
-            <w:shd w:fill="FFC000"/>
           </w:tcPr>
           <w:p>
             <w:pPr>
@@ -278,7 +310,6 @@
             </w:tcMar>
             <w:vAlign w:val="center"/>
             <w:hideMark/>
-            <w:shd w:fill="FFC000"/>
           </w:tcPr>
           <w:p>
             <w:pPr>
@@ -385,7 +416,6 @@
             </w:tcMar>
             <w:vAlign w:val="center"/>
             <w:hideMark/>
-            <w:shd w:fill="FFC000"/>
           </w:tcPr>
           <w:p>
             <w:pPr>
@@ -486,7 +516,6 @@
             </w:tcMar>
             <w:vAlign w:val="center"/>
             <w:hideMark/>
-            <w:shd w:fill="FFC000"/>
           </w:tcPr>
           <w:p>
             <w:pPr>
@@ -585,7 +614,6 @@
             </w:tcMar>
             <w:vAlign w:val="center"/>
             <w:hideMark/>
-            <w:shd w:fill="FFC000"/>
           </w:tcPr>
           <w:p>
             <w:pPr>
@@ -692,7 +720,6 @@
             </w:tcMar>
             <w:vAlign w:val="center"/>
             <w:hideMark/>
-            <w:shd w:fill="FFC000"/>
           </w:tcPr>
           <w:p>
             <w:pPr>
@@ -799,7 +826,6 @@
             </w:tcMar>
             <w:vAlign w:val="center"/>
             <w:hideMark/>
-            <w:shd w:fill="FFC000"/>
           </w:tcPr>
           <w:p>
             <w:pPr>
@@ -921,7 +947,6 @@
             </w:tcMar>
             <w:vAlign w:val="center"/>
             <w:hideMark/>
-            <w:shd w:fill="FFC000"/>
           </w:tcPr>
           <w:p>
             <w:pPr>
@@ -1020,7 +1045,6 @@
             </w:tcMar>
             <w:vAlign w:val="center"/>
             <w:hideMark/>
-            <w:shd w:fill="FFC000"/>
           </w:tcPr>
           <w:p>
             <w:pPr>
@@ -1127,7 +1151,6 @@
             </w:tcMar>
             <w:vAlign w:val="center"/>
             <w:hideMark/>
-            <w:shd w:fill="FFC000"/>
           </w:tcPr>
           <w:p>
             <w:pPr>
@@ -1234,7 +1257,6 @@
             </w:tcMar>
             <w:vAlign w:val="center"/>
             <w:hideMark/>
-            <w:shd w:fill="FFC000"/>
           </w:tcPr>
           <w:p>
             <w:pPr>
@@ -1341,7 +1363,6 @@
             </w:tcMar>
             <w:vAlign w:val="center"/>
             <w:hideMark/>
-            <w:shd w:fill="FFC000"/>
           </w:tcPr>
           <w:p>
             <w:pPr>
@@ -1441,7 +1462,6 @@
             </w:tcMar>
             <w:vAlign w:val="center"/>
             <w:hideMark/>
-            <w:shd w:fill="FFC000"/>
           </w:tcPr>
           <w:p>
             <w:pPr>
@@ -1540,7 +1560,6 @@
             </w:tcMar>
             <w:vAlign w:val="center"/>
             <w:hideMark/>
-            <w:shd w:fill="FFC000"/>
           </w:tcPr>
           <w:p>
             <w:pPr>
@@ -1647,7 +1666,6 @@
             </w:tcMar>
             <w:vAlign w:val="center"/>
             <w:hideMark/>
-            <w:shd w:fill="FFC000"/>
           </w:tcPr>
           <w:p>
             <w:pPr>
@@ -1713,20 +1731,13 @@
             <w:hideMark/>
           </w:tcPr>
           <w:p>
-            <w:pPr>
-              <w:spacing w:line="276" w:lineRule="auto"/>
-              <w:rPr>
-                <w:rFonts w:eastAsia="Times New Roman" w:cs="Calibri"/>
-                <w:sz w:val="24"/>
-                <w:szCs w:val="24"/>
-              </w:rPr>
-            </w:pPr>
-            <w:r>
-              <w:rPr>
-                <w:rFonts w:eastAsia="Times New Roman" w:cs="Calibri"/>
-                <w:sz w:val="24"/>
-                <w:szCs w:val="24"/>
-              </w:rPr>
+            <w:r>
+              <w:rPr>
+                <w:sz w:val="24"/>
+              </w:rPr>
+              <w:t xml:space="preserve">2019-08-12 07:49:01 - Zrestartowano sterownik. </w:t>
+              <w:br/>
+              <w:br/>
               <w:t>XXX</w:t>
             </w:r>
           </w:p>
@@ -1754,7 +1765,6 @@
             </w:tcMar>
             <w:vAlign w:val="center"/>
             <w:hideMark/>
-            <w:shd w:fill="FFC000"/>
           </w:tcPr>
           <w:p>
             <w:pPr>

</xml_diff>